<commit_message>
Finalizadas las actividades 1,2,3 de la ud2 y la primera parte del proyecto de LMSGI
</commit_message>
<xml_diff>
--- a/LMSGI/Proyecto/projecte_LMGI7.docx
+++ b/LMSGI/Proyecto/projecte_LMGI7.docx
@@ -14,9 +14,6 @@
         <w:p/>
         <w:p>
           <w:r>
-            <w:rPr>
-              <w:noProof/>
-            </w:rPr>
             <w:drawing>
               <wp:anchor distT="0" distB="0" distL="114300" distR="114300" simplePos="0" relativeHeight="251661312" behindDoc="1" locked="0" layoutInCell="1" allowOverlap="1" wp14:anchorId="719ECE6F" wp14:editId="1804823A">
                 <wp:simplePos x="0" y="0"/>
@@ -94,9 +91,6 @@
             </w:drawing>
           </w:r>
           <w:r>
-            <w:rPr>
-              <w:noProof/>
-            </w:rPr>
             <mc:AlternateContent>
               <mc:Choice Requires="wps">
                 <w:drawing>
@@ -425,9 +419,6 @@
             </mc:AlternateContent>
           </w:r>
           <w:r>
-            <w:rPr>
-              <w:noProof/>
-            </w:rPr>
             <mc:AlternateContent>
               <mc:Choice Requires="wps">
                 <w:drawing>
@@ -625,9 +616,6 @@
     </w:p>
     <w:p>
       <w:pPr>
-        <w:rPr>
-          <w:noProof/>
-        </w:rPr>
         <w:sectPr>
           <w:footerReference w:type="default" r:id="rId9"/>
           <w:type w:val="continuous"/>
@@ -658,30 +646,67 @@
         <w:tabs>
           <w:tab w:val="right" w:leader="dot" w:pos="8494"/>
         </w:tabs>
-        <w:rPr>
-          <w:noProof/>
-        </w:rPr>
-      </w:pPr>
-      <w:r>
-        <w:rPr>
-          <w:noProof/>
-          <w:lang w:val="ca-ES"/>
-        </w:rPr>
+      </w:pPr>
+      <w:r>
         <w:t>1. Marca y Logo</w:t>
       </w:r>
       <w:r>
-        <w:rPr>
-          <w:noProof/>
-        </w:rPr>
         <w:tab/>
         <w:t>3</w:t>
       </w:r>
     </w:p>
     <w:p>
       <w:pPr>
-        <w:rPr>
-          <w:noProof/>
-        </w:rPr>
+        <w:pStyle w:val="ndice1"/>
+        <w:tabs>
+          <w:tab w:val="right" w:leader="dot" w:pos="8494"/>
+        </w:tabs>
+      </w:pPr>
+      <w:r>
+        <w:t>2. Paleta de colores</w:t>
+      </w:r>
+      <w:r>
+        <w:tab/>
+        <w:t>4</w:t>
+      </w:r>
+    </w:p>
+    <w:p>
+      <w:pPr>
+        <w:pStyle w:val="ndice1"/>
+        <w:tabs>
+          <w:tab w:val="right" w:leader="dot" w:pos="8494"/>
+        </w:tabs>
+      </w:pPr>
+      <w:r>
+        <w:t>3. Fuente</w:t>
+      </w:r>
+      <w:r>
+        <w:tab/>
+        <w:t>5</w:t>
+      </w:r>
+    </w:p>
+    <w:p>
+      <w:pPr>
+        <w:pStyle w:val="ndice1"/>
+        <w:tabs>
+          <w:tab w:val="right" w:leader="dot" w:pos="8494"/>
+        </w:tabs>
+      </w:pPr>
+      <w:r>
+        <w:t xml:space="preserve">4. </w:t>
+      </w:r>
+      <w:proofErr w:type="spellStart"/>
+      <w:r>
+        <w:t>Wireframes</w:t>
+      </w:r>
+      <w:proofErr w:type="spellEnd"/>
+      <w:r>
+        <w:tab/>
+        <w:t>6</w:t>
+      </w:r>
+    </w:p>
+    <w:p>
+      <w:pPr>
         <w:sectPr>
           <w:type w:val="continuous"/>
           <w:pgSz w:w="11906" w:h="16838"/>
@@ -724,6 +749,15 @@
         <w:lastRenderedPageBreak/>
         <w:t>Marca y Logo</w:t>
       </w:r>
+      <w:r>
+        <w:fldChar w:fldCharType="begin"/>
+      </w:r>
+      <w:r>
+        <w:instrText xml:space="preserve"> XE "1. Marca y Logo" </w:instrText>
+      </w:r>
+      <w:r>
+        <w:fldChar w:fldCharType="end"/>
+      </w:r>
     </w:p>
     <w:p>
       <w:r>
@@ -740,9 +774,6 @@
     </w:p>
     <w:p>
       <w:r>
-        <w:rPr>
-          <w:noProof/>
-        </w:rPr>
         <w:drawing>
           <wp:anchor distT="0" distB="0" distL="114300" distR="114300" simplePos="0" relativeHeight="251667456" behindDoc="0" locked="0" layoutInCell="1" allowOverlap="1" wp14:anchorId="0F445ACA" wp14:editId="51E91854">
             <wp:simplePos x="0" y="0"/>
@@ -794,9 +825,6 @@
         </w:drawing>
       </w:r>
       <w:r>
-        <w:rPr>
-          <w:noProof/>
-        </w:rPr>
         <w:drawing>
           <wp:anchor distT="0" distB="0" distL="114300" distR="114300" simplePos="0" relativeHeight="251666432" behindDoc="0" locked="0" layoutInCell="1" allowOverlap="1" wp14:anchorId="0ABB09D3" wp14:editId="14B480D4">
             <wp:simplePos x="0" y="0"/>
@@ -856,14 +884,19 @@
       </w:r>
       <w:proofErr w:type="spellEnd"/>
       <w:r>
-        <w:t xml:space="preserve"> inspirando en el logo de la marca Jordan y en los colores de una pelota de baloncesto.</w:t>
-      </w:r>
-    </w:p>
-    <w:p>
-      <w:r>
-        <w:rPr>
-          <w:noProof/>
-        </w:rPr>
+        <w:t xml:space="preserve"> inspirando en el logo de la marca </w:t>
+      </w:r>
+      <w:proofErr w:type="spellStart"/>
+      <w:r>
+        <w:t>Jordan</w:t>
+      </w:r>
+      <w:proofErr w:type="spellEnd"/>
+      <w:r>
+        <w:t xml:space="preserve"> y en los colores de una pelota de baloncesto.</w:t>
+      </w:r>
+    </w:p>
+    <w:p>
+      <w:r>
         <w:drawing>
           <wp:anchor distT="0" distB="0" distL="114300" distR="114300" simplePos="0" relativeHeight="251665408" behindDoc="0" locked="0" layoutInCell="1" allowOverlap="1" wp14:anchorId="158DE8E5" wp14:editId="43CC7A20">
             <wp:simplePos x="0" y="0"/>
@@ -915,9 +948,6 @@
         </w:drawing>
       </w:r>
       <w:r>
-        <w:rPr>
-          <w:noProof/>
-        </w:rPr>
         <w:drawing>
           <wp:anchor distT="0" distB="0" distL="114300" distR="114300" simplePos="0" relativeHeight="251664384" behindDoc="0" locked="0" layoutInCell="1" allowOverlap="1" wp14:anchorId="24E723F6" wp14:editId="7E528E50">
             <wp:simplePos x="0" y="0"/>
@@ -981,16 +1011,22 @@
         <w:lastRenderedPageBreak/>
         <w:t xml:space="preserve">Paleta de colores </w:t>
       </w:r>
-    </w:p>
-    <w:p>
-      <w:r>
-        <w:rPr>
-          <w:noProof/>
-        </w:rPr>
+      <w:r>
+        <w:fldChar w:fldCharType="begin"/>
+      </w:r>
+      <w:r>
+        <w:instrText xml:space="preserve"> XE "2. Paleta de colores" </w:instrText>
+      </w:r>
+      <w:r>
+        <w:fldChar w:fldCharType="end"/>
+      </w:r>
+    </w:p>
+    <w:p>
+      <w:r>
         <w:drawing>
-          <wp:inline distT="0" distB="0" distL="0" distR="0" wp14:anchorId="01D6CE47" wp14:editId="7F262439">
-            <wp:extent cx="5400040" cy="2548890"/>
-            <wp:effectExtent l="0" t="0" r="0" b="3810"/>
+          <wp:inline distT="0" distB="0" distL="0" distR="0" wp14:anchorId="01D6CE47" wp14:editId="6B4DA16B">
+            <wp:extent cx="4958080" cy="2340279"/>
+            <wp:effectExtent l="0" t="0" r="0" b="6350"/>
             <wp:docPr id="594021262" name="Imagen 1" descr="Gráfico&#10;&#10;Descripción generada automáticamente"/>
             <wp:cNvGraphicFramePr>
               <a:graphicFrameLocks xmlns:a="http://schemas.openxmlformats.org/drawingml/2006/main" noChangeAspect="1"/>
@@ -1011,7 +1047,7 @@
                   <pic:spPr>
                     <a:xfrm>
                       <a:off x="0" y="0"/>
-                      <a:ext cx="5400040" cy="2548890"/>
+                      <a:ext cx="4958080" cy="2340279"/>
                     </a:xfrm>
                     <a:prstGeom prst="rect">
                       <a:avLst/>
@@ -1026,55 +1062,63 @@
     </w:p>
     <w:p>
       <w:r>
-        <w:t>El texto será de color negro #</w:t>
-      </w:r>
-      <w:r>
-        <w:t>060606</w:t>
-      </w:r>
-      <w:r>
-        <w:t xml:space="preserve"> y el fondo será de color blanco #</w:t>
-      </w:r>
-      <w:r>
-        <w:t>fafafa</w:t>
-      </w:r>
-      <w:r>
-        <w:t xml:space="preserve"> ya que es la combinación de colores </w:t>
+        <w:drawing>
+          <wp:inline distT="0" distB="0" distL="0" distR="0" wp14:anchorId="3E279FF2" wp14:editId="3C8FC3D1">
+            <wp:extent cx="5400040" cy="2614930"/>
+            <wp:effectExtent l="0" t="0" r="0" b="0"/>
+            <wp:docPr id="610947423" name="Imagen 1"/>
+            <wp:cNvGraphicFramePr>
+              <a:graphicFrameLocks xmlns:a="http://schemas.openxmlformats.org/drawingml/2006/main" noChangeAspect="1"/>
+            </wp:cNvGraphicFramePr>
+            <a:graphic xmlns:a="http://schemas.openxmlformats.org/drawingml/2006/main">
+              <a:graphicData uri="http://schemas.openxmlformats.org/drawingml/2006/picture">
+                <pic:pic xmlns:pic="http://schemas.openxmlformats.org/drawingml/2006/picture">
+                  <pic:nvPicPr>
+                    <pic:cNvPr id="610947423" name=""/>
+                    <pic:cNvPicPr/>
+                  </pic:nvPicPr>
+                  <pic:blipFill>
+                    <a:blip r:embed="rId15"/>
+                    <a:stretch>
+                      <a:fillRect/>
+                    </a:stretch>
+                  </pic:blipFill>
+                  <pic:spPr>
+                    <a:xfrm>
+                      <a:off x="0" y="0"/>
+                      <a:ext cx="5400040" cy="2614930"/>
+                    </a:xfrm>
+                    <a:prstGeom prst="rect">
+                      <a:avLst/>
+                    </a:prstGeom>
+                  </pic:spPr>
+                </pic:pic>
+              </a:graphicData>
+            </a:graphic>
+          </wp:inline>
+        </w:drawing>
+      </w:r>
+    </w:p>
+    <w:p>
+      <w:r>
+        <w:t xml:space="preserve">El texto será de color negro #060606 y el fondo será de color blanco #fafafa ya que es la combinación de colores </w:t>
       </w:r>
       <w:r>
         <w:t>más</w:t>
       </w:r>
       <w:r>
-        <w:t xml:space="preserve"> simple y que mejor contrasta la una con la otra. El color principal será el naranja #</w:t>
-      </w:r>
-      <w:r>
-        <w:t>ee6611</w:t>
-      </w:r>
-      <w:r>
-        <w:t>, he elegido este color ya que es el mismo que el del logo. El color secundario será un azul oscuro/negro #</w:t>
-      </w:r>
-      <w:r>
-        <w:t>020024</w:t>
-      </w:r>
-      <w:r>
-        <w:t xml:space="preserve"> y el color de acentuado será el azul #</w:t>
-      </w:r>
-      <w:r>
-        <w:t>0010c2</w:t>
+        <w:t xml:space="preserve"> simple y que mejor contrasta la una con la otra. El color principal será el naranja #ee6611, he elegido este color ya que es el mismo que el del logo. El color secundario será un azul oscuro/negro #020024 y el color de acentuado será el azul #0010c2</w:t>
       </w:r>
       <w:r>
         <w:t>, he escogido estos ya que considero que contrastan bien con el resto.</w:t>
       </w:r>
-    </w:p>
-    <w:p/>
-    <w:p/>
-    <w:p/>
-    <w:p/>
-    <w:p/>
-    <w:p/>
-    <w:p/>
-    <w:p/>
-    <w:p/>
-    <w:p/>
+      <w:r>
+        <w:t xml:space="preserve"> Para el modo oscuro se invierten los colores de texto y fondo.</w:t>
+      </w:r>
+      <w:r>
+        <w:t xml:space="preserve"> En las dos imágenes de la parte superior podemos observar la versión del modo claro y modo oscuro de la paleta de colores en una página de muestra.</w:t>
+      </w:r>
+    </w:p>
     <w:p>
       <w:pPr>
         <w:pStyle w:val="Ttulo1"/>
@@ -1083,8 +1127,273 @@
           <w:numId w:val="2"/>
         </w:numPr>
       </w:pPr>
+      <w:r>
+        <w:lastRenderedPageBreak/>
+        <w:drawing>
+          <wp:anchor distT="0" distB="0" distL="114300" distR="114300" simplePos="0" relativeHeight="251668480" behindDoc="0" locked="0" layoutInCell="1" allowOverlap="1" wp14:anchorId="3F430C11" wp14:editId="1A1F7943">
+            <wp:simplePos x="0" y="0"/>
+            <wp:positionH relativeFrom="column">
+              <wp:posOffset>-175895</wp:posOffset>
+            </wp:positionH>
+            <wp:positionV relativeFrom="paragraph">
+              <wp:posOffset>1787525</wp:posOffset>
+            </wp:positionV>
+            <wp:extent cx="2987040" cy="904240"/>
+            <wp:effectExtent l="0" t="0" r="3810" b="0"/>
+            <wp:wrapSquare wrapText="bothSides"/>
+            <wp:docPr id="1516295178" name="Imagen 1"/>
+            <wp:cNvGraphicFramePr>
+              <a:graphicFrameLocks xmlns:a="http://schemas.openxmlformats.org/drawingml/2006/main" noChangeAspect="1"/>
+            </wp:cNvGraphicFramePr>
+            <a:graphic xmlns:a="http://schemas.openxmlformats.org/drawingml/2006/main">
+              <a:graphicData uri="http://schemas.openxmlformats.org/drawingml/2006/picture">
+                <pic:pic xmlns:pic="http://schemas.openxmlformats.org/drawingml/2006/picture">
+                  <pic:nvPicPr>
+                    <pic:cNvPr id="1516295178" name=""/>
+                    <pic:cNvPicPr/>
+                  </pic:nvPicPr>
+                  <pic:blipFill>
+                    <a:blip r:embed="rId16" cstate="print">
+                      <a:extLst>
+                        <a:ext uri="{28A0092B-C50C-407E-A947-70E740481C1C}">
+                          <a14:useLocalDpi xmlns:a14="http://schemas.microsoft.com/office/drawing/2010/main" val="0"/>
+                        </a:ext>
+                      </a:extLst>
+                    </a:blip>
+                    <a:stretch>
+                      <a:fillRect/>
+                    </a:stretch>
+                  </pic:blipFill>
+                  <pic:spPr>
+                    <a:xfrm>
+                      <a:off x="0" y="0"/>
+                      <a:ext cx="2987040" cy="904240"/>
+                    </a:xfrm>
+                    <a:prstGeom prst="rect">
+                      <a:avLst/>
+                    </a:prstGeom>
+                  </pic:spPr>
+                </pic:pic>
+              </a:graphicData>
+            </a:graphic>
+            <wp14:sizeRelH relativeFrom="margin">
+              <wp14:pctWidth>0</wp14:pctWidth>
+            </wp14:sizeRelH>
+            <wp14:sizeRelV relativeFrom="margin">
+              <wp14:pctHeight>0</wp14:pctHeight>
+            </wp14:sizeRelV>
+          </wp:anchor>
+        </w:drawing>
+      </w:r>
+      <w:r>
+        <w:drawing>
+          <wp:anchor distT="0" distB="0" distL="114300" distR="114300" simplePos="0" relativeHeight="251669504" behindDoc="0" locked="0" layoutInCell="1" allowOverlap="1" wp14:anchorId="03C88633" wp14:editId="7318D139">
+            <wp:simplePos x="0" y="0"/>
+            <wp:positionH relativeFrom="column">
+              <wp:posOffset>-175895</wp:posOffset>
+            </wp:positionH>
+            <wp:positionV relativeFrom="paragraph">
+              <wp:posOffset>687705</wp:posOffset>
+            </wp:positionV>
+            <wp:extent cx="2987040" cy="969010"/>
+            <wp:effectExtent l="0" t="0" r="3810" b="2540"/>
+            <wp:wrapSquare wrapText="bothSides"/>
+            <wp:docPr id="71516046" name="Imagen 1" descr="Texto&#10;&#10;Descripción generada automáticamente"/>
+            <wp:cNvGraphicFramePr>
+              <a:graphicFrameLocks xmlns:a="http://schemas.openxmlformats.org/drawingml/2006/main" noChangeAspect="1"/>
+            </wp:cNvGraphicFramePr>
+            <a:graphic xmlns:a="http://schemas.openxmlformats.org/drawingml/2006/main">
+              <a:graphicData uri="http://schemas.openxmlformats.org/drawingml/2006/picture">
+                <pic:pic xmlns:pic="http://schemas.openxmlformats.org/drawingml/2006/picture">
+                  <pic:nvPicPr>
+                    <pic:cNvPr id="71516046" name="Imagen 1" descr="Texto&#10;&#10;Descripción generada automáticamente"/>
+                    <pic:cNvPicPr/>
+                  </pic:nvPicPr>
+                  <pic:blipFill>
+                    <a:blip r:embed="rId17" cstate="print">
+                      <a:extLst>
+                        <a:ext uri="{28A0092B-C50C-407E-A947-70E740481C1C}">
+                          <a14:useLocalDpi xmlns:a14="http://schemas.microsoft.com/office/drawing/2010/main" val="0"/>
+                        </a:ext>
+                      </a:extLst>
+                    </a:blip>
+                    <a:stretch>
+                      <a:fillRect/>
+                    </a:stretch>
+                  </pic:blipFill>
+                  <pic:spPr>
+                    <a:xfrm>
+                      <a:off x="0" y="0"/>
+                      <a:ext cx="2987040" cy="969010"/>
+                    </a:xfrm>
+                    <a:prstGeom prst="rect">
+                      <a:avLst/>
+                    </a:prstGeom>
+                  </pic:spPr>
+                </pic:pic>
+              </a:graphicData>
+            </a:graphic>
+            <wp14:sizeRelH relativeFrom="margin">
+              <wp14:pctWidth>0</wp14:pctWidth>
+            </wp14:sizeRelH>
+            <wp14:sizeRelV relativeFrom="margin">
+              <wp14:pctHeight>0</wp14:pctHeight>
+            </wp14:sizeRelV>
+          </wp:anchor>
+        </w:drawing>
+      </w:r>
+      <w:r>
+        <w:t xml:space="preserve">Fuente </w:t>
+      </w:r>
+      <w:r>
+        <w:fldChar w:fldCharType="begin"/>
+      </w:r>
+      <w:r>
+        <w:instrText xml:space="preserve"> XE "3. Fuente" </w:instrText>
+      </w:r>
+      <w:r>
+        <w:fldChar w:fldCharType="end"/>
+      </w:r>
+    </w:p>
+    <w:p>
+      <w:r>
+        <w:drawing>
+          <wp:anchor distT="0" distB="0" distL="114300" distR="114300" simplePos="0" relativeHeight="251670528" behindDoc="0" locked="0" layoutInCell="1" allowOverlap="1" wp14:anchorId="09242AD4" wp14:editId="5DD7F3C0">
+            <wp:simplePos x="0" y="0"/>
+            <wp:positionH relativeFrom="column">
+              <wp:posOffset>2988945</wp:posOffset>
+            </wp:positionH>
+            <wp:positionV relativeFrom="paragraph">
+              <wp:posOffset>66675</wp:posOffset>
+            </wp:positionV>
+            <wp:extent cx="3241544" cy="2708275"/>
+            <wp:effectExtent l="0" t="0" r="0" b="0"/>
+            <wp:wrapSquare wrapText="bothSides"/>
+            <wp:docPr id="2100173815" name="Imagen 1" descr="Interfaz de usuario gráfica, Texto&#10;&#10;Descripción generada automáticamente"/>
+            <wp:cNvGraphicFramePr>
+              <a:graphicFrameLocks xmlns:a="http://schemas.openxmlformats.org/drawingml/2006/main" noChangeAspect="1"/>
+            </wp:cNvGraphicFramePr>
+            <a:graphic xmlns:a="http://schemas.openxmlformats.org/drawingml/2006/main">
+              <a:graphicData uri="http://schemas.openxmlformats.org/drawingml/2006/picture">
+                <pic:pic xmlns:pic="http://schemas.openxmlformats.org/drawingml/2006/picture">
+                  <pic:nvPicPr>
+                    <pic:cNvPr id="2100173815" name="Imagen 1" descr="Interfaz de usuario gráfica, Texto&#10;&#10;Descripción generada automáticamente"/>
+                    <pic:cNvPicPr/>
+                  </pic:nvPicPr>
+                  <pic:blipFill>
+                    <a:blip r:embed="rId18" cstate="print">
+                      <a:extLst>
+                        <a:ext uri="{28A0092B-C50C-407E-A947-70E740481C1C}">
+                          <a14:useLocalDpi xmlns:a14="http://schemas.microsoft.com/office/drawing/2010/main" val="0"/>
+                        </a:ext>
+                      </a:extLst>
+                    </a:blip>
+                    <a:stretch>
+                      <a:fillRect/>
+                    </a:stretch>
+                  </pic:blipFill>
+                  <pic:spPr>
+                    <a:xfrm>
+                      <a:off x="0" y="0"/>
+                      <a:ext cx="3241544" cy="2708275"/>
+                    </a:xfrm>
+                    <a:prstGeom prst="rect">
+                      <a:avLst/>
+                    </a:prstGeom>
+                  </pic:spPr>
+                </pic:pic>
+              </a:graphicData>
+            </a:graphic>
+            <wp14:sizeRelH relativeFrom="margin">
+              <wp14:pctWidth>0</wp14:pctWidth>
+            </wp14:sizeRelH>
+            <wp14:sizeRelV relativeFrom="margin">
+              <wp14:pctHeight>0</wp14:pctHeight>
+            </wp14:sizeRelV>
+          </wp:anchor>
+        </w:drawing>
+      </w:r>
+    </w:p>
+    <w:p/>
+    <w:p/>
+    <w:p/>
+    <w:p>
+      <w:r>
+        <w:t>La fuente de los títulos será “</w:t>
+      </w:r>
       <w:proofErr w:type="spellStart"/>
       <w:r>
+        <w:t>poppins</w:t>
+      </w:r>
+      <w:proofErr w:type="spellEnd"/>
+      <w:r>
+        <w:t xml:space="preserve">”, el mismo que he utilizado para el logo y que </w:t>
+      </w:r>
+      <w:r>
+        <w:t>además es del tipo “</w:t>
+      </w:r>
+      <w:proofErr w:type="spellStart"/>
+      <w:r>
+        <w:t>sans</w:t>
+      </w:r>
+      <w:proofErr w:type="spellEnd"/>
+      <w:r>
+        <w:t xml:space="preserve"> </w:t>
+      </w:r>
+      <w:proofErr w:type="spellStart"/>
+      <w:r>
+        <w:t>serif</w:t>
+      </w:r>
+      <w:proofErr w:type="spellEnd"/>
+      <w:r>
+        <w:t xml:space="preserve">”, que </w:t>
+      </w:r>
+      <w:r>
+        <w:t>facilita el contraste con los colores y el entorno de la página</w:t>
+      </w:r>
+      <w:r>
+        <w:t xml:space="preserve"> y p</w:t>
+      </w:r>
+      <w:r>
+        <w:t>ara el cuerpo he utilizado “inter” ya que me parece que contrasta bien con la fuente de los títulos</w:t>
+      </w:r>
+      <w:r>
+        <w:t xml:space="preserve"> </w:t>
+      </w:r>
+      <w:r>
+        <w:t>. En las imágenes de la parte</w:t>
+      </w:r>
+      <w:r>
+        <w:t xml:space="preserve"> superior izquierda</w:t>
+      </w:r>
+      <w:r>
+        <w:t xml:space="preserve"> podemos observar ambas fuentes </w:t>
+      </w:r>
+      <w:r>
+        <w:t>por separado y en la derecha observamos como contrastan ambas dentro de una página de muestra.</w:t>
+      </w:r>
+    </w:p>
+    <w:p/>
+    <w:p/>
+    <w:p/>
+    <w:p/>
+    <w:p/>
+    <w:p/>
+    <w:p/>
+    <w:p/>
+    <w:p/>
+    <w:p/>
+    <w:p>
+      <w:pPr>
+        <w:pStyle w:val="Ttulo1"/>
+        <w:numPr>
+          <w:ilvl w:val="0"/>
+          <w:numId w:val="2"/>
+        </w:numPr>
+      </w:pPr>
+      <w:proofErr w:type="spellStart"/>
+      <w:r>
+        <w:lastRenderedPageBreak/>
         <w:t>Wireframes</w:t>
       </w:r>
       <w:proofErr w:type="spellEnd"/>
@@ -1095,10 +1404,10 @@
         <w:instrText xml:space="preserve"> XE "</w:instrText>
       </w:r>
       <w:r>
-        <w:instrText>5. Wireframes</w:instrText>
-      </w:r>
-      <w:r>
-        <w:instrText xml:space="preserve">" </w:instrText>
+        <w:instrText>4</w:instrText>
+      </w:r>
+      <w:r>
+        <w:instrText xml:space="preserve">. Wireframes" </w:instrText>
       </w:r>
       <w:r>
         <w:fldChar w:fldCharType="end"/>
@@ -1106,20 +1415,686 @@
     </w:p>
     <w:p>
       <w:pPr>
+        <w:pStyle w:val="Subttulo"/>
+      </w:pPr>
+      <w:proofErr w:type="spellStart"/>
+      <w:r>
+        <w:t>Landing</w:t>
+      </w:r>
+      <w:proofErr w:type="spellEnd"/>
+      <w:r>
+        <w:t xml:space="preserve"> page:</w:t>
+      </w:r>
+    </w:p>
+    <w:p>
+      <w:pPr>
         <w:rPr>
-          <w:lang w:val="en-US"/>
+          <w:color w:val="467886" w:themeColor="hyperlink"/>
+          <w:u w:val="single"/>
         </w:rPr>
       </w:pPr>
-      <w:hyperlink r:id="rId15" w:history="1">
+      <w:r>
+        <w:drawing>
+          <wp:anchor distT="0" distB="0" distL="114300" distR="114300" simplePos="0" relativeHeight="251671552" behindDoc="0" locked="0" layoutInCell="1" allowOverlap="1" wp14:anchorId="5F677E37" wp14:editId="3B1B4FFF">
+            <wp:simplePos x="0" y="0"/>
+            <wp:positionH relativeFrom="column">
+              <wp:posOffset>3598545</wp:posOffset>
+            </wp:positionH>
+            <wp:positionV relativeFrom="paragraph">
+              <wp:posOffset>213360</wp:posOffset>
+            </wp:positionV>
+            <wp:extent cx="1732915" cy="4013200"/>
+            <wp:effectExtent l="0" t="0" r="635" b="6350"/>
+            <wp:wrapSquare wrapText="bothSides"/>
+            <wp:docPr id="382057516" name="Imagen 1" descr="Tabla&#10;&#10;Descripción generada automáticamente"/>
+            <wp:cNvGraphicFramePr>
+              <a:graphicFrameLocks xmlns:a="http://schemas.openxmlformats.org/drawingml/2006/main" noChangeAspect="1"/>
+            </wp:cNvGraphicFramePr>
+            <a:graphic xmlns:a="http://schemas.openxmlformats.org/drawingml/2006/main">
+              <a:graphicData uri="http://schemas.openxmlformats.org/drawingml/2006/picture">
+                <pic:pic xmlns:pic="http://schemas.openxmlformats.org/drawingml/2006/picture">
+                  <pic:nvPicPr>
+                    <pic:cNvPr id="382057516" name="Imagen 1" descr="Tabla&#10;&#10;Descripción generada automáticamente"/>
+                    <pic:cNvPicPr/>
+                  </pic:nvPicPr>
+                  <pic:blipFill>
+                    <a:blip r:embed="rId19">
+                      <a:extLst>
+                        <a:ext uri="{28A0092B-C50C-407E-A947-70E740481C1C}">
+                          <a14:useLocalDpi xmlns:a14="http://schemas.microsoft.com/office/drawing/2010/main" val="0"/>
+                        </a:ext>
+                      </a:extLst>
+                    </a:blip>
+                    <a:stretch>
+                      <a:fillRect/>
+                    </a:stretch>
+                  </pic:blipFill>
+                  <pic:spPr>
+                    <a:xfrm>
+                      <a:off x="0" y="0"/>
+                      <a:ext cx="1732915" cy="4013200"/>
+                    </a:xfrm>
+                    <a:prstGeom prst="rect">
+                      <a:avLst/>
+                    </a:prstGeom>
+                  </pic:spPr>
+                </pic:pic>
+              </a:graphicData>
+            </a:graphic>
+            <wp14:sizeRelH relativeFrom="margin">
+              <wp14:pctWidth>0</wp14:pctWidth>
+            </wp14:sizeRelH>
+            <wp14:sizeRelV relativeFrom="margin">
+              <wp14:pctHeight>0</wp14:pctHeight>
+            </wp14:sizeRelV>
+          </wp:anchor>
+        </w:drawing>
+      </w:r>
+      <w:r>
+        <w:rPr>
+          <w:rStyle w:val="Hipervnculo"/>
+        </w:rPr>
+        <w:drawing>
+          <wp:anchor distT="0" distB="0" distL="114300" distR="114300" simplePos="0" relativeHeight="251672576" behindDoc="0" locked="0" layoutInCell="1" allowOverlap="1" wp14:anchorId="494A22E3" wp14:editId="59970F74">
+            <wp:simplePos x="0" y="0"/>
+            <wp:positionH relativeFrom="column">
+              <wp:posOffset>-84455</wp:posOffset>
+            </wp:positionH>
+            <wp:positionV relativeFrom="paragraph">
+              <wp:posOffset>213995</wp:posOffset>
+            </wp:positionV>
+            <wp:extent cx="3275330" cy="5323840"/>
+            <wp:effectExtent l="0" t="0" r="1270" b="0"/>
+            <wp:wrapSquare wrapText="bothSides"/>
+            <wp:docPr id="948449183" name="Imagen 1" descr="Interfaz de usuario gráfica, Tabla&#10;&#10;Descripción generada automáticamente"/>
+            <wp:cNvGraphicFramePr>
+              <a:graphicFrameLocks xmlns:a="http://schemas.openxmlformats.org/drawingml/2006/main" noChangeAspect="1"/>
+            </wp:cNvGraphicFramePr>
+            <a:graphic xmlns:a="http://schemas.openxmlformats.org/drawingml/2006/main">
+              <a:graphicData uri="http://schemas.openxmlformats.org/drawingml/2006/picture">
+                <pic:pic xmlns:pic="http://schemas.openxmlformats.org/drawingml/2006/picture">
+                  <pic:nvPicPr>
+                    <pic:cNvPr id="948449183" name="Imagen 1" descr="Interfaz de usuario gráfica, Tabla&#10;&#10;Descripción generada automáticamente"/>
+                    <pic:cNvPicPr/>
+                  </pic:nvPicPr>
+                  <pic:blipFill>
+                    <a:blip r:embed="rId20">
+                      <a:extLst>
+                        <a:ext uri="{28A0092B-C50C-407E-A947-70E740481C1C}">
+                          <a14:useLocalDpi xmlns:a14="http://schemas.microsoft.com/office/drawing/2010/main" val="0"/>
+                        </a:ext>
+                      </a:extLst>
+                    </a:blip>
+                    <a:stretch>
+                      <a:fillRect/>
+                    </a:stretch>
+                  </pic:blipFill>
+                  <pic:spPr>
+                    <a:xfrm>
+                      <a:off x="0" y="0"/>
+                      <a:ext cx="3275330" cy="5323840"/>
+                    </a:xfrm>
+                    <a:prstGeom prst="rect">
+                      <a:avLst/>
+                    </a:prstGeom>
+                  </pic:spPr>
+                </pic:pic>
+              </a:graphicData>
+            </a:graphic>
+            <wp14:sizeRelH relativeFrom="margin">
+              <wp14:pctWidth>0</wp14:pctWidth>
+            </wp14:sizeRelH>
+            <wp14:sizeRelV relativeFrom="margin">
+              <wp14:pctHeight>0</wp14:pctHeight>
+            </wp14:sizeRelV>
+          </wp:anchor>
+        </w:drawing>
+      </w:r>
+      <w:hyperlink r:id="rId21" w:history="1">
+        <w:proofErr w:type="spellStart"/>
         <w:r>
           <w:rPr>
             <w:rStyle w:val="Hipervnculo"/>
-            <w:lang w:val="en-US"/>
           </w:rPr>
-          <w:t>Wireframe.cc – The Go-to Free, Online Wireframing Tool.</w:t>
+          <w:t>Landi</w:t>
+        </w:r>
+        <w:r>
+          <w:rPr>
+            <w:rStyle w:val="Hipervnculo"/>
+          </w:rPr>
+          <w:t>n</w:t>
+        </w:r>
+        <w:r>
+          <w:rPr>
+            <w:rStyle w:val="Hipervnculo"/>
+          </w:rPr>
+          <w:t>g</w:t>
+        </w:r>
+        <w:proofErr w:type="spellEnd"/>
+        <w:r>
+          <w:rPr>
+            <w:rStyle w:val="Hipervnculo"/>
+          </w:rPr>
+          <w:t xml:space="preserve"> P</w:t>
+        </w:r>
+        <w:r>
+          <w:rPr>
+            <w:rStyle w:val="Hipervnculo"/>
+          </w:rPr>
+          <w:t>a</w:t>
+        </w:r>
+        <w:r>
+          <w:rPr>
+            <w:rStyle w:val="Hipervnculo"/>
+          </w:rPr>
+          <w:t>g</w:t>
+        </w:r>
+        <w:r>
+          <w:rPr>
+            <w:rStyle w:val="Hipervnculo"/>
+          </w:rPr>
+          <w:t>e PC</w:t>
         </w:r>
       </w:hyperlink>
-    </w:p>
+      <w:r>
+        <w:rPr>
+          <w:rStyle w:val="Hipervnculo"/>
+        </w:rPr>
+        <w:t xml:space="preserve"> </w:t>
+      </w:r>
+      <w:r>
+        <w:rPr>
+          <w:rStyle w:val="Hipervnculo"/>
+          <w:u w:val="none"/>
+        </w:rPr>
+        <w:t xml:space="preserve">                                                                        </w:t>
+      </w:r>
+      <w:hyperlink r:id="rId22" w:history="1">
+        <w:proofErr w:type="spellStart"/>
+        <w:r>
+          <w:rPr>
+            <w:rStyle w:val="Hipervnculo"/>
+          </w:rPr>
+          <w:t>landi</w:t>
+        </w:r>
+        <w:r>
+          <w:rPr>
+            <w:rStyle w:val="Hipervnculo"/>
+          </w:rPr>
+          <w:t>n</w:t>
+        </w:r>
+        <w:r>
+          <w:rPr>
+            <w:rStyle w:val="Hipervnculo"/>
+          </w:rPr>
+          <w:t>g</w:t>
+        </w:r>
+        <w:proofErr w:type="spellEnd"/>
+        <w:r>
+          <w:rPr>
+            <w:rStyle w:val="Hipervnculo"/>
+          </w:rPr>
+          <w:t xml:space="preserve"> pag</w:t>
+        </w:r>
+        <w:r>
+          <w:rPr>
+            <w:rStyle w:val="Hipervnculo"/>
+          </w:rPr>
+          <w:t>e</w:t>
+        </w:r>
+        <w:r>
+          <w:rPr>
+            <w:rStyle w:val="Hipervnculo"/>
+          </w:rPr>
+          <w:t xml:space="preserve"> </w:t>
+        </w:r>
+        <w:proofErr w:type="spellStart"/>
+        <w:r>
+          <w:rPr>
+            <w:rStyle w:val="Hipervnculo"/>
+          </w:rPr>
+          <w:t>movil</w:t>
+        </w:r>
+        <w:proofErr w:type="spellEnd"/>
+      </w:hyperlink>
+      <w:r>
+        <w:t>:</w:t>
+      </w:r>
+    </w:p>
+    <w:p>
+      <w:pPr>
+        <w:rPr>
+          <w:rStyle w:val="Hipervnculo"/>
+        </w:rPr>
+      </w:pPr>
+    </w:p>
+    <w:p>
+      <w:pPr>
+        <w:rPr>
+          <w:rStyle w:val="Hipervnculo"/>
+        </w:rPr>
+      </w:pPr>
+    </w:p>
+    <w:p>
+      <w:pPr>
+        <w:rPr>
+          <w:rStyle w:val="Hipervnculo"/>
+        </w:rPr>
+      </w:pPr>
+    </w:p>
+    <w:p>
+      <w:pPr>
+        <w:rPr>
+          <w:rStyle w:val="Hipervnculo"/>
+        </w:rPr>
+      </w:pPr>
+    </w:p>
+    <w:p>
+      <w:pPr>
+        <w:rPr>
+          <w:rStyle w:val="Hipervnculo"/>
+        </w:rPr>
+      </w:pPr>
+    </w:p>
+    <w:p>
+      <w:pPr>
+        <w:rPr>
+          <w:rStyle w:val="Hipervnculo"/>
+        </w:rPr>
+      </w:pPr>
+    </w:p>
+    <w:p>
+      <w:pPr>
+        <w:rPr>
+          <w:rStyle w:val="Hipervnculo"/>
+        </w:rPr>
+      </w:pPr>
+    </w:p>
+    <w:p>
+      <w:pPr>
+        <w:rPr>
+          <w:rStyle w:val="Hipervnculo"/>
+        </w:rPr>
+      </w:pPr>
+    </w:p>
+    <w:p>
+      <w:pPr>
+        <w:rPr>
+          <w:rStyle w:val="Hipervnculo"/>
+        </w:rPr>
+      </w:pPr>
+    </w:p>
+    <w:p>
+      <w:pPr>
+        <w:rPr>
+          <w:rStyle w:val="Hipervnculo"/>
+        </w:rPr>
+      </w:pPr>
+    </w:p>
+    <w:p>
+      <w:pPr>
+        <w:rPr>
+          <w:rStyle w:val="Hipervnculo"/>
+        </w:rPr>
+      </w:pPr>
+    </w:p>
+    <w:p/>
+    <w:p>
+      <w:pPr>
+        <w:rPr>
+          <w:rStyle w:val="Hipervnculo"/>
+        </w:rPr>
+      </w:pPr>
+      <w:r>
+        <w:rPr>
+          <w:rStyle w:val="Hipervnculo"/>
+        </w:rPr>
+        <w:lastRenderedPageBreak/>
+        <w:drawing>
+          <wp:anchor distT="0" distB="0" distL="114300" distR="114300" simplePos="0" relativeHeight="251673600" behindDoc="1" locked="0" layoutInCell="1" allowOverlap="1" wp14:anchorId="20CF9E42" wp14:editId="413951EF">
+            <wp:simplePos x="0" y="0"/>
+            <wp:positionH relativeFrom="column">
+              <wp:posOffset>-165735</wp:posOffset>
+            </wp:positionH>
+            <wp:positionV relativeFrom="paragraph">
+              <wp:posOffset>222885</wp:posOffset>
+            </wp:positionV>
+            <wp:extent cx="1612265" cy="2534920"/>
+            <wp:effectExtent l="0" t="0" r="6985" b="0"/>
+            <wp:wrapSquare wrapText="bothSides"/>
+            <wp:docPr id="469700846" name="Imagen 1" descr="Tabla&#10;&#10;Descripción generada automáticamente"/>
+            <wp:cNvGraphicFramePr>
+              <a:graphicFrameLocks xmlns:a="http://schemas.openxmlformats.org/drawingml/2006/main" noChangeAspect="1"/>
+            </wp:cNvGraphicFramePr>
+            <a:graphic xmlns:a="http://schemas.openxmlformats.org/drawingml/2006/main">
+              <a:graphicData uri="http://schemas.openxmlformats.org/drawingml/2006/picture">
+                <pic:pic xmlns:pic="http://schemas.openxmlformats.org/drawingml/2006/picture">
+                  <pic:nvPicPr>
+                    <pic:cNvPr id="469700846" name="Imagen 1" descr="Tabla&#10;&#10;Descripción generada automáticamente"/>
+                    <pic:cNvPicPr/>
+                  </pic:nvPicPr>
+                  <pic:blipFill>
+                    <a:blip r:embed="rId23" cstate="print">
+                      <a:extLst>
+                        <a:ext uri="{28A0092B-C50C-407E-A947-70E740481C1C}">
+                          <a14:useLocalDpi xmlns:a14="http://schemas.microsoft.com/office/drawing/2010/main" val="0"/>
+                        </a:ext>
+                      </a:extLst>
+                    </a:blip>
+                    <a:stretch>
+                      <a:fillRect/>
+                    </a:stretch>
+                  </pic:blipFill>
+                  <pic:spPr>
+                    <a:xfrm>
+                      <a:off x="0" y="0"/>
+                      <a:ext cx="1612265" cy="2534920"/>
+                    </a:xfrm>
+                    <a:prstGeom prst="rect">
+                      <a:avLst/>
+                    </a:prstGeom>
+                  </pic:spPr>
+                </pic:pic>
+              </a:graphicData>
+            </a:graphic>
+            <wp14:sizeRelH relativeFrom="margin">
+              <wp14:pctWidth>0</wp14:pctWidth>
+            </wp14:sizeRelH>
+            <wp14:sizeRelV relativeFrom="margin">
+              <wp14:pctHeight>0</wp14:pctHeight>
+            </wp14:sizeRelV>
+          </wp:anchor>
+        </w:drawing>
+      </w:r>
+      <w:hyperlink r:id="rId24" w:history="1">
+        <w:proofErr w:type="spellStart"/>
+        <w:r>
+          <w:rPr>
+            <w:rStyle w:val="Hipervnculo"/>
+          </w:rPr>
+          <w:t>landing</w:t>
+        </w:r>
+        <w:proofErr w:type="spellEnd"/>
+        <w:r>
+          <w:rPr>
+            <w:rStyle w:val="Hipervnculo"/>
+          </w:rPr>
+          <w:t xml:space="preserve"> page </w:t>
+        </w:r>
+        <w:proofErr w:type="spellStart"/>
+        <w:r>
+          <w:rPr>
+            <w:rStyle w:val="Hipervnculo"/>
+          </w:rPr>
+          <w:t>ta</w:t>
+        </w:r>
+        <w:r>
+          <w:rPr>
+            <w:rStyle w:val="Hipervnculo"/>
+          </w:rPr>
+          <w:t>b</w:t>
+        </w:r>
+        <w:r>
+          <w:rPr>
+            <w:rStyle w:val="Hipervnculo"/>
+          </w:rPr>
+          <w:t>let</w:t>
+        </w:r>
+        <w:proofErr w:type="spellEnd"/>
+      </w:hyperlink>
+      <w:r>
+        <w:t>:</w:t>
+      </w:r>
+    </w:p>
+    <w:p/>
+    <w:p/>
+    <w:p/>
+    <w:p/>
+    <w:p/>
+    <w:p/>
+    <w:p/>
+    <w:p/>
+    <w:p>
+      <w:pPr>
+        <w:pStyle w:val="Subttulo"/>
+      </w:pPr>
+      <w:r>
+        <w:t>Login:</w:t>
+      </w:r>
+    </w:p>
+    <w:p>
+      <w:r>
+        <w:drawing>
+          <wp:anchor distT="0" distB="0" distL="114300" distR="114300" simplePos="0" relativeHeight="251675648" behindDoc="0" locked="0" layoutInCell="1" allowOverlap="1" wp14:anchorId="1B39CC92" wp14:editId="5B5F3623">
+            <wp:simplePos x="0" y="0"/>
+            <wp:positionH relativeFrom="column">
+              <wp:posOffset>3288665</wp:posOffset>
+            </wp:positionH>
+            <wp:positionV relativeFrom="paragraph">
+              <wp:posOffset>210185</wp:posOffset>
+            </wp:positionV>
+            <wp:extent cx="2877185" cy="4475480"/>
+            <wp:effectExtent l="0" t="0" r="0" b="1270"/>
+            <wp:wrapSquare wrapText="bothSides"/>
+            <wp:docPr id="90048929" name="Imagen 1" descr="Texto&#10;&#10;Descripción generada automáticamente"/>
+            <wp:cNvGraphicFramePr>
+              <a:graphicFrameLocks xmlns:a="http://schemas.openxmlformats.org/drawingml/2006/main" noChangeAspect="1"/>
+            </wp:cNvGraphicFramePr>
+            <a:graphic xmlns:a="http://schemas.openxmlformats.org/drawingml/2006/main">
+              <a:graphicData uri="http://schemas.openxmlformats.org/drawingml/2006/picture">
+                <pic:pic xmlns:pic="http://schemas.openxmlformats.org/drawingml/2006/picture">
+                  <pic:nvPicPr>
+                    <pic:cNvPr id="90048929" name="Imagen 1" descr="Texto&#10;&#10;Descripción generada automáticamente"/>
+                    <pic:cNvPicPr/>
+                  </pic:nvPicPr>
+                  <pic:blipFill>
+                    <a:blip r:embed="rId25">
+                      <a:extLst>
+                        <a:ext uri="{28A0092B-C50C-407E-A947-70E740481C1C}">
+                          <a14:useLocalDpi xmlns:a14="http://schemas.microsoft.com/office/drawing/2010/main" val="0"/>
+                        </a:ext>
+                      </a:extLst>
+                    </a:blip>
+                    <a:stretch>
+                      <a:fillRect/>
+                    </a:stretch>
+                  </pic:blipFill>
+                  <pic:spPr>
+                    <a:xfrm>
+                      <a:off x="0" y="0"/>
+                      <a:ext cx="2877185" cy="4475480"/>
+                    </a:xfrm>
+                    <a:prstGeom prst="rect">
+                      <a:avLst/>
+                    </a:prstGeom>
+                  </pic:spPr>
+                </pic:pic>
+              </a:graphicData>
+            </a:graphic>
+            <wp14:sizeRelH relativeFrom="margin">
+              <wp14:pctWidth>0</wp14:pctWidth>
+            </wp14:sizeRelH>
+            <wp14:sizeRelV relativeFrom="margin">
+              <wp14:pctHeight>0</wp14:pctHeight>
+            </wp14:sizeRelV>
+          </wp:anchor>
+        </w:drawing>
+      </w:r>
+      <w:r>
+        <w:drawing>
+          <wp:anchor distT="0" distB="0" distL="114300" distR="114300" simplePos="0" relativeHeight="251674624" behindDoc="0" locked="0" layoutInCell="1" allowOverlap="1" wp14:anchorId="0F7FAB53" wp14:editId="59A839FA">
+            <wp:simplePos x="0" y="0"/>
+            <wp:positionH relativeFrom="column">
+              <wp:posOffset>-201295</wp:posOffset>
+            </wp:positionH>
+            <wp:positionV relativeFrom="paragraph">
+              <wp:posOffset>211455</wp:posOffset>
+            </wp:positionV>
+            <wp:extent cx="3352800" cy="5234940"/>
+            <wp:effectExtent l="0" t="0" r="0" b="3810"/>
+            <wp:wrapSquare wrapText="bothSides"/>
+            <wp:docPr id="1247682564" name="Imagen 1" descr="Texto&#10;&#10;Descripción generada automáticamente"/>
+            <wp:cNvGraphicFramePr>
+              <a:graphicFrameLocks xmlns:a="http://schemas.openxmlformats.org/drawingml/2006/main" noChangeAspect="1"/>
+            </wp:cNvGraphicFramePr>
+            <a:graphic xmlns:a="http://schemas.openxmlformats.org/drawingml/2006/main">
+              <a:graphicData uri="http://schemas.openxmlformats.org/drawingml/2006/picture">
+                <pic:pic xmlns:pic="http://schemas.openxmlformats.org/drawingml/2006/picture">
+                  <pic:nvPicPr>
+                    <pic:cNvPr id="1247682564" name="Imagen 1" descr="Texto&#10;&#10;Descripción generada automáticamente"/>
+                    <pic:cNvPicPr/>
+                  </pic:nvPicPr>
+                  <pic:blipFill>
+                    <a:blip r:embed="rId26">
+                      <a:extLst>
+                        <a:ext uri="{28A0092B-C50C-407E-A947-70E740481C1C}">
+                          <a14:useLocalDpi xmlns:a14="http://schemas.microsoft.com/office/drawing/2010/main" val="0"/>
+                        </a:ext>
+                      </a:extLst>
+                    </a:blip>
+                    <a:stretch>
+                      <a:fillRect/>
+                    </a:stretch>
+                  </pic:blipFill>
+                  <pic:spPr>
+                    <a:xfrm>
+                      <a:off x="0" y="0"/>
+                      <a:ext cx="3352800" cy="5234940"/>
+                    </a:xfrm>
+                    <a:prstGeom prst="rect">
+                      <a:avLst/>
+                    </a:prstGeom>
+                  </pic:spPr>
+                </pic:pic>
+              </a:graphicData>
+            </a:graphic>
+            <wp14:sizeRelH relativeFrom="margin">
+              <wp14:pctWidth>0</wp14:pctWidth>
+            </wp14:sizeRelH>
+            <wp14:sizeRelV relativeFrom="margin">
+              <wp14:pctHeight>0</wp14:pctHeight>
+            </wp14:sizeRelV>
+          </wp:anchor>
+        </w:drawing>
+      </w:r>
+      <w:hyperlink r:id="rId27" w:history="1">
+        <w:r>
+          <w:rPr>
+            <w:rStyle w:val="Hipervnculo"/>
+          </w:rPr>
+          <w:t>Log</w:t>
+        </w:r>
+        <w:r>
+          <w:rPr>
+            <w:rStyle w:val="Hipervnculo"/>
+          </w:rPr>
+          <w:t>i</w:t>
+        </w:r>
+        <w:r>
+          <w:rPr>
+            <w:rStyle w:val="Hipervnculo"/>
+          </w:rPr>
+          <w:t>n pc</w:t>
+        </w:r>
+      </w:hyperlink>
+      <w:r>
+        <w:t xml:space="preserve"> </w:t>
+      </w:r>
+      <w:r>
+        <w:tab/>
+      </w:r>
+      <w:r>
+        <w:tab/>
+      </w:r>
+      <w:r>
+        <w:tab/>
+      </w:r>
+      <w:r>
+        <w:tab/>
+      </w:r>
+      <w:r>
+        <w:tab/>
+      </w:r>
+      <w:r>
+        <w:tab/>
+      </w:r>
+      <w:r>
+        <w:tab/>
+      </w:r>
+      <w:hyperlink r:id="rId28" w:history="1">
+        <w:r>
+          <w:rPr>
+            <w:rStyle w:val="Hipervnculo"/>
+          </w:rPr>
+          <w:t>Login Tablet</w:t>
+        </w:r>
+      </w:hyperlink>
+    </w:p>
+    <w:p/>
+    <w:p/>
+    <w:p/>
+    <w:p>
+      <w:hyperlink r:id="rId29" w:history="1">
+        <w:r>
+          <w:rPr>
+            <w:rStyle w:val="Hipervnculo"/>
+          </w:rPr>
+          <w:t>Login móvil:</w:t>
+        </w:r>
+      </w:hyperlink>
+    </w:p>
+    <w:p>
+      <w:r>
+        <w:drawing>
+          <wp:inline distT="0" distB="0" distL="0" distR="0" wp14:anchorId="6D0A4D61" wp14:editId="64DD8259">
+            <wp:extent cx="2379082" cy="4556760"/>
+            <wp:effectExtent l="0" t="0" r="2540" b="0"/>
+            <wp:docPr id="498863965" name="Imagen 1"/>
+            <wp:cNvGraphicFramePr>
+              <a:graphicFrameLocks xmlns:a="http://schemas.openxmlformats.org/drawingml/2006/main" noChangeAspect="1"/>
+            </wp:cNvGraphicFramePr>
+            <a:graphic xmlns:a="http://schemas.openxmlformats.org/drawingml/2006/main">
+              <a:graphicData uri="http://schemas.openxmlformats.org/drawingml/2006/picture">
+                <pic:pic xmlns:pic="http://schemas.openxmlformats.org/drawingml/2006/picture">
+                  <pic:nvPicPr>
+                    <pic:cNvPr id="498863965" name=""/>
+                    <pic:cNvPicPr/>
+                  </pic:nvPicPr>
+                  <pic:blipFill>
+                    <a:blip r:embed="rId30"/>
+                    <a:stretch>
+                      <a:fillRect/>
+                    </a:stretch>
+                  </pic:blipFill>
+                  <pic:spPr>
+                    <a:xfrm>
+                      <a:off x="0" y="0"/>
+                      <a:ext cx="2385436" cy="4568930"/>
+                    </a:xfrm>
+                    <a:prstGeom prst="rect">
+                      <a:avLst/>
+                    </a:prstGeom>
+                  </pic:spPr>
+                </pic:pic>
+              </a:graphicData>
+            </a:graphic>
+          </wp:inline>
+        </w:drawing>
+      </w:r>
+    </w:p>
+    <w:p/>
+    <w:p/>
+    <w:p/>
+    <w:p/>
+    <w:p/>
+    <w:p/>
+    <w:p/>
+    <w:p/>
+    <w:p/>
+    <w:p/>
+    <w:p/>
+    <w:p/>
+    <w:p/>
     <w:p>
       <w:pPr>
         <w:rPr>

</xml_diff>